<commit_message>
Finished Styling and Clientside
</commit_message>
<xml_diff>
--- a/documentation/ZachBrown-CoffeeCurfewDocumentation.docx
+++ b/documentation/ZachBrown-CoffeeCurfewDocumentation.docx
@@ -26,23 +26,390 @@
     </w:p>
     <w:p>
       <w:pPr>
-        <w:rPr>
-          <w:sz w:val="24"/>
-          <w:szCs w:val="24"/>
-        </w:rPr>
-      </w:pPr>
-      <w:r>
-        <w:rPr>
-          <w:sz w:val="24"/>
-          <w:szCs w:val="24"/>
-        </w:rPr>
-        <w:tab/>
+        <w:numPr>
+          <w:ilvl w:val="0"/>
+          <w:numId w:val="1"/>
+        </w:numPr>
+        <w:spacing w:before="100" w:beforeAutospacing="1" w:after="100" w:afterAutospacing="1" w:line="240" w:lineRule="auto"/>
+        <w:rPr>
+          <w:rFonts w:ascii="Arial" w:eastAsia="Times New Roman" w:hAnsi="Arial" w:cs="Arial"/>
+          <w:b/>
+          <w:bCs/>
+          <w:color w:val="000000"/>
+          <w:sz w:val="28"/>
+          <w:szCs w:val="28"/>
+        </w:rPr>
+      </w:pPr>
+      <w:r>
+        <w:rPr>
+          <w:rFonts w:ascii="Arial" w:eastAsia="Times New Roman" w:hAnsi="Arial" w:cs="Arial"/>
+          <w:b/>
+          <w:bCs/>
+          <w:color w:val="000000"/>
+          <w:sz w:val="28"/>
+          <w:szCs w:val="28"/>
+        </w:rPr>
+        <w:t>What your site does and its purpose.</w:t>
+      </w:r>
+    </w:p>
+    <w:p>
+      <w:pPr>
+        <w:spacing w:before="100" w:beforeAutospacing="1" w:after="100" w:afterAutospacing="1" w:line="240" w:lineRule="auto"/>
+        <w:ind w:left="360" w:firstLine="360"/>
+        <w:rPr>
+          <w:rFonts w:ascii="Arial" w:eastAsia="Times New Roman" w:hAnsi="Arial" w:cs="Arial"/>
+          <w:color w:val="000000"/>
+          <w:sz w:val="24"/>
+          <w:szCs w:val="24"/>
+        </w:rPr>
+      </w:pPr>
+      <w:r>
+        <w:rPr>
+          <w:rFonts w:ascii="Arial" w:eastAsia="Times New Roman" w:hAnsi="Arial" w:cs="Arial"/>
+          <w:color w:val="000000"/>
+          <w:sz w:val="24"/>
+          <w:szCs w:val="24"/>
+        </w:rPr>
+        <w:t xml:space="preserve">The goal of my site was to make a very simple webpage that would be able to </w:t>
+      </w:r>
+      <w:r>
+        <w:rPr>
+          <w:rFonts w:ascii="Arial" w:eastAsia="Times New Roman" w:hAnsi="Arial" w:cs="Arial"/>
+          <w:color w:val="000000"/>
+          <w:sz w:val="24"/>
+          <w:szCs w:val="24"/>
+        </w:rPr>
+        <w:t>store a user’s name, their favorite coffee, their favorite coffee shop, a description of the coffee itself, the coffee’s price and the rating of that coffee. The purpose of this application was to create a space where people would be able to recommend different types of coffee and coffee shops to others in a pleasing yet simple format.</w:t>
+      </w:r>
+    </w:p>
+    <w:p>
+      <w:pPr>
+        <w:numPr>
+          <w:ilvl w:val="0"/>
+          <w:numId w:val="1"/>
+        </w:numPr>
+        <w:spacing w:before="100" w:beforeAutospacing="1" w:after="100" w:afterAutospacing="1" w:line="240" w:lineRule="auto"/>
+        <w:rPr>
+          <w:rFonts w:ascii="Arial" w:eastAsia="Times New Roman" w:hAnsi="Arial" w:cs="Arial"/>
+          <w:b/>
+          <w:bCs/>
+          <w:color w:val="000000"/>
+          <w:sz w:val="28"/>
+          <w:szCs w:val="28"/>
+        </w:rPr>
+      </w:pPr>
+      <w:r>
+        <w:rPr>
+          <w:rFonts w:ascii="Arial" w:eastAsia="Times New Roman" w:hAnsi="Arial" w:cs="Arial"/>
+          <w:b/>
+          <w:bCs/>
+          <w:color w:val="000000"/>
+          <w:sz w:val="28"/>
+          <w:szCs w:val="28"/>
+        </w:rPr>
+        <w:t>What part of your app does the API handle?</w:t>
+      </w:r>
+    </w:p>
+    <w:p>
+      <w:pPr>
+        <w:spacing w:before="100" w:beforeAutospacing="1" w:after="100" w:afterAutospacing="1" w:line="240" w:lineRule="auto"/>
+        <w:ind w:left="360" w:firstLine="360"/>
+        <w:rPr>
+          <w:rFonts w:ascii="Arial" w:eastAsia="Times New Roman" w:hAnsi="Arial" w:cs="Arial"/>
+          <w:color w:val="000000"/>
+          <w:sz w:val="24"/>
+          <w:szCs w:val="24"/>
+        </w:rPr>
+      </w:pPr>
+      <w:r>
+        <w:rPr>
+          <w:rFonts w:ascii="Arial" w:eastAsia="Times New Roman" w:hAnsi="Arial" w:cs="Arial"/>
+          <w:color w:val="000000"/>
+          <w:sz w:val="24"/>
+          <w:szCs w:val="24"/>
+        </w:rPr>
+        <w:t>I implemented my app so that a user can input different types of information including their name, favorite type of coffee, favorite coffee shop, a description of that coffee, the price, and overall rating of the coffee. This information is then converted into JSON data and able to be output to the user</w:t>
+      </w:r>
+      <w:r>
+        <w:rPr>
+          <w:rFonts w:ascii="Arial" w:eastAsia="Times New Roman" w:hAnsi="Arial" w:cs="Arial"/>
+          <w:color w:val="000000"/>
+          <w:sz w:val="24"/>
+          <w:szCs w:val="24"/>
+        </w:rPr>
+        <w:t xml:space="preserve"> in a readable format.</w:t>
+      </w:r>
+    </w:p>
+    <w:p>
+      <w:pPr>
+        <w:numPr>
+          <w:ilvl w:val="0"/>
+          <w:numId w:val="1"/>
+        </w:numPr>
+        <w:spacing w:before="100" w:beforeAutospacing="1" w:after="100" w:afterAutospacing="1" w:line="240" w:lineRule="auto"/>
+        <w:rPr>
+          <w:rFonts w:ascii="Arial" w:eastAsia="Times New Roman" w:hAnsi="Arial" w:cs="Arial"/>
+          <w:b/>
+          <w:bCs/>
+          <w:color w:val="000000"/>
+          <w:sz w:val="28"/>
+          <w:szCs w:val="28"/>
+        </w:rPr>
+      </w:pPr>
+      <w:r>
+        <w:rPr>
+          <w:rFonts w:ascii="Arial" w:eastAsia="Times New Roman" w:hAnsi="Arial" w:cs="Arial"/>
+          <w:b/>
+          <w:bCs/>
+          <w:color w:val="000000"/>
+          <w:sz w:val="28"/>
+          <w:szCs w:val="28"/>
+        </w:rPr>
+        <w:t>What went right and what went wrong?</w:t>
+      </w:r>
+    </w:p>
+    <w:p>
+      <w:pPr>
+        <w:spacing w:before="100" w:beforeAutospacing="1" w:after="100" w:afterAutospacing="1" w:line="240" w:lineRule="auto"/>
+        <w:ind w:left="360" w:firstLine="360"/>
+        <w:rPr>
+          <w:rFonts w:ascii="Arial" w:eastAsia="Times New Roman" w:hAnsi="Arial" w:cs="Arial"/>
+          <w:color w:val="000000"/>
+          <w:sz w:val="24"/>
+          <w:szCs w:val="24"/>
+        </w:rPr>
+      </w:pPr>
+      <w:r>
+        <w:rPr>
+          <w:rFonts w:ascii="Arial" w:eastAsia="Times New Roman" w:hAnsi="Arial" w:cs="Arial"/>
+          <w:color w:val="000000"/>
+          <w:sz w:val="24"/>
+          <w:szCs w:val="24"/>
+        </w:rPr>
+        <w:t xml:space="preserve">When working on my API Powered App, various things went well including organizing my code in a way where it was easy to read and building up from what I worked on in HTTP API Assignment ii. </w:t>
+      </w:r>
+      <w:r>
+        <w:rPr>
+          <w:rFonts w:ascii="Arial" w:eastAsia="Times New Roman" w:hAnsi="Arial" w:cs="Arial"/>
+          <w:color w:val="000000"/>
+          <w:sz w:val="24"/>
+          <w:szCs w:val="24"/>
+        </w:rPr>
+        <w:t>I also implemented various fields instead of the 2 we’ve worked on in class, added multiple images, and even Bootstrap implementation. This allowed styling to be easier, and also implemented nodemon as well.</w:t>
+      </w:r>
+    </w:p>
+    <w:p>
+      <w:pPr>
+        <w:spacing w:before="100" w:beforeAutospacing="1" w:after="100" w:afterAutospacing="1" w:line="240" w:lineRule="auto"/>
+        <w:ind w:left="360" w:firstLine="360"/>
+        <w:rPr>
+          <w:rFonts w:ascii="Arial" w:eastAsia="Times New Roman" w:hAnsi="Arial" w:cs="Arial"/>
+          <w:color w:val="000000"/>
+          <w:sz w:val="24"/>
+          <w:szCs w:val="24"/>
+        </w:rPr>
+      </w:pPr>
+      <w:r>
+        <w:rPr>
+          <w:rFonts w:ascii="Arial" w:eastAsia="Times New Roman" w:hAnsi="Arial" w:cs="Arial"/>
+          <w:color w:val="000000"/>
+          <w:sz w:val="24"/>
+          <w:szCs w:val="24"/>
+        </w:rPr>
+        <w:t xml:space="preserve">Various aspects of my project also went wrong. One of these challenges included adding JSON data to my </w:t>
+      </w:r>
+      <w:r>
+        <w:rPr>
+          <w:rFonts w:ascii="Arial" w:eastAsia="Times New Roman" w:hAnsi="Arial" w:cs="Arial"/>
+          <w:color w:val="000000"/>
+          <w:sz w:val="24"/>
+          <w:szCs w:val="24"/>
+        </w:rPr>
+        <w:t>database. The majority of implementation is visible despite not fully working properly. This data is stored as a JSON, however, it does not append into the database and is visible to the user. I also had a few errors getting JSON in a readable format to the user, but figured out these issues.</w:t>
+      </w:r>
+    </w:p>
+    <w:p>
+      <w:pPr>
+        <w:numPr>
+          <w:ilvl w:val="0"/>
+          <w:numId w:val="1"/>
+        </w:numPr>
+        <w:spacing w:before="100" w:beforeAutospacing="1" w:after="100" w:afterAutospacing="1" w:line="240" w:lineRule="auto"/>
+        <w:rPr>
+          <w:rFonts w:ascii="Arial" w:eastAsia="Times New Roman" w:hAnsi="Arial" w:cs="Arial"/>
+          <w:b/>
+          <w:bCs/>
+          <w:color w:val="000000"/>
+          <w:sz w:val="28"/>
+          <w:szCs w:val="28"/>
+        </w:rPr>
+      </w:pPr>
+      <w:r>
+        <w:rPr>
+          <w:rFonts w:ascii="Arial" w:eastAsia="Times New Roman" w:hAnsi="Arial" w:cs="Arial"/>
+          <w:b/>
+          <w:bCs/>
+          <w:color w:val="000000"/>
+          <w:sz w:val="28"/>
+          <w:szCs w:val="28"/>
+        </w:rPr>
+        <w:t>If you were to continue, what would you do to improve your app?</w:t>
+      </w:r>
+    </w:p>
+    <w:p>
+      <w:pPr>
+        <w:spacing w:before="100" w:beforeAutospacing="1" w:after="100" w:afterAutospacing="1" w:line="240" w:lineRule="auto"/>
+        <w:ind w:left="360" w:firstLine="360"/>
+        <w:rPr>
+          <w:rFonts w:ascii="Arial" w:eastAsia="Times New Roman" w:hAnsi="Arial" w:cs="Arial"/>
+          <w:color w:val="000000"/>
+          <w:sz w:val="24"/>
+          <w:szCs w:val="24"/>
+        </w:rPr>
+      </w:pPr>
+      <w:r>
+        <w:rPr>
+          <w:rFonts w:ascii="Arial" w:eastAsia="Times New Roman" w:hAnsi="Arial" w:cs="Arial"/>
+          <w:color w:val="000000"/>
+          <w:sz w:val="24"/>
+          <w:szCs w:val="24"/>
+        </w:rPr>
+        <w:t xml:space="preserve">If I were to continue my application, I would add a lot more functionality including the ability to create </w:t>
+      </w:r>
+      <w:r>
+        <w:rPr>
+          <w:rFonts w:ascii="Arial" w:eastAsia="Times New Roman" w:hAnsi="Arial" w:cs="Arial"/>
+          <w:color w:val="000000"/>
+          <w:sz w:val="24"/>
+          <w:szCs w:val="24"/>
+        </w:rPr>
+        <w:t>various types of lists of not just coffee, but tea, and other types of drinks.</w:t>
+      </w:r>
+      <w:r>
+        <w:rPr>
+          <w:rFonts w:ascii="Arial" w:eastAsia="Times New Roman" w:hAnsi="Arial" w:cs="Arial"/>
+          <w:color w:val="000000"/>
+          <w:sz w:val="24"/>
+          <w:szCs w:val="24"/>
+        </w:rPr>
+        <w:t xml:space="preserve"> I’d also improve the UI and take full advantage of Bootstrap, by making the site UI look more appealing to users.</w:t>
       </w:r>
       <w:bookmarkStart w:id="0" w:name="_GoBack"/>
       <w:bookmarkEnd w:id="0"/>
     </w:p>
+    <w:p>
+      <w:pPr>
+        <w:numPr>
+          <w:ilvl w:val="0"/>
+          <w:numId w:val="1"/>
+        </w:numPr>
+        <w:spacing w:before="100" w:beforeAutospacing="1" w:after="100" w:afterAutospacing="1" w:line="240" w:lineRule="auto"/>
+        <w:rPr>
+          <w:rFonts w:ascii="Arial" w:eastAsia="Times New Roman" w:hAnsi="Arial" w:cs="Arial"/>
+          <w:b/>
+          <w:bCs/>
+          <w:color w:val="000000"/>
+          <w:sz w:val="28"/>
+          <w:szCs w:val="28"/>
+        </w:rPr>
+      </w:pPr>
+      <w:r>
+        <w:rPr>
+          <w:rFonts w:ascii="Arial" w:eastAsia="Times New Roman" w:hAnsi="Arial" w:cs="Arial"/>
+          <w:b/>
+          <w:bCs/>
+          <w:color w:val="000000"/>
+          <w:sz w:val="28"/>
+          <w:szCs w:val="28"/>
+        </w:rPr>
+        <w:t>How did you go above and beyond?</w:t>
+      </w:r>
+    </w:p>
+    <w:p>
+      <w:pPr>
+        <w:ind w:left="360" w:firstLine="360"/>
+        <w:rPr>
+          <w:rFonts w:ascii="Arial" w:hAnsi="Arial" w:cs="Arial"/>
+          <w:sz w:val="24"/>
+          <w:szCs w:val="24"/>
+        </w:rPr>
+      </w:pPr>
+      <w:r>
+        <w:rPr>
+          <w:rFonts w:ascii="Arial" w:hAnsi="Arial" w:cs="Arial"/>
+          <w:sz w:val="24"/>
+          <w:szCs w:val="24"/>
+        </w:rPr>
+        <w:t>I implemented some features which I consider go above and beyond and give this appli</w:t>
+      </w:r>
+      <w:r>
+        <w:rPr>
+          <w:rFonts w:ascii="Arial" w:hAnsi="Arial" w:cs="Arial"/>
+          <w:sz w:val="24"/>
+          <w:szCs w:val="24"/>
+        </w:rPr>
+        <w:t>cation a lot of potential. I implemented Bootstrap</w:t>
+      </w:r>
+      <w:r>
+        <w:rPr>
+          <w:rFonts w:ascii="Arial" w:hAnsi="Arial" w:cs="Arial"/>
+          <w:sz w:val="24"/>
+          <w:szCs w:val="24"/>
+        </w:rPr>
+        <w:t xml:space="preserve"> style</w:t>
+      </w:r>
+      <w:r>
+        <w:rPr>
+          <w:rFonts w:ascii="Arial" w:hAnsi="Arial" w:cs="Arial"/>
+          <w:sz w:val="24"/>
+          <w:szCs w:val="24"/>
+        </w:rPr>
+        <w:t xml:space="preserve"> </w:t>
+      </w:r>
+      <w:r>
+        <w:rPr>
+          <w:rFonts w:ascii="Arial" w:hAnsi="Arial" w:cs="Arial"/>
+          <w:sz w:val="24"/>
+          <w:szCs w:val="24"/>
+        </w:rPr>
+        <w:t>guides</w:t>
+      </w:r>
+      <w:r>
+        <w:rPr>
+          <w:rFonts w:ascii="Arial" w:hAnsi="Arial" w:cs="Arial"/>
+          <w:sz w:val="24"/>
+          <w:szCs w:val="24"/>
+        </w:rPr>
+        <w:t xml:space="preserve"> and u</w:t>
+      </w:r>
+      <w:r>
+        <w:rPr>
+          <w:rFonts w:ascii="Arial" w:hAnsi="Arial" w:cs="Arial"/>
+          <w:sz w:val="24"/>
+          <w:szCs w:val="24"/>
+        </w:rPr>
+        <w:t>sing this, I was able to easily manipulate my page</w:t>
+      </w:r>
+      <w:r>
+        <w:rPr>
+          <w:rFonts w:ascii="Arial" w:hAnsi="Arial" w:cs="Arial"/>
+          <w:sz w:val="24"/>
+          <w:szCs w:val="24"/>
+        </w:rPr>
+        <w:t xml:space="preserve"> to how I wanted it to look. I also took </w:t>
+      </w:r>
+      <w:r>
+        <w:rPr>
+          <w:rFonts w:ascii="Arial" w:hAnsi="Arial" w:cs="Arial"/>
+          <w:sz w:val="24"/>
+          <w:szCs w:val="24"/>
+        </w:rPr>
+        <w:lastRenderedPageBreak/>
+        <w:t>advantage of tools we used in class including Nodemon and added an extra font to my CSS.</w:t>
+      </w:r>
+    </w:p>
     <w:sectPr>
-      <w:headerReference w:type="default" r:id="rId6"/>
+      <w:headerReference w:type="default" r:id="rId7"/>
       <w:pgSz w:w="12240" w:h="15840"/>
       <w:pgMar w:top="1440" w:right="1440" w:bottom="1440" w:left="1440" w:header="720" w:footer="720" w:gutter="0"/>
       <w:cols w:space="720"/>
@@ -135,6 +502,163 @@
     </w:r>
   </w:p>
 </w:hdr>
+</file>
+
+<file path=word/numbering.xml><?xml version="1.0" encoding="utf-8"?>
+<w:numbering xmlns:wpc="http://schemas.microsoft.com/office/word/2010/wordprocessingCanvas" xmlns:cx="http://schemas.microsoft.com/office/drawing/2014/chartex" xmlns:cx1="http://schemas.microsoft.com/office/drawing/2015/9/8/chartex" xmlns:cx2="http://schemas.microsoft.com/office/drawing/2015/10/21/chartex" xmlns:cx3="http://schemas.microsoft.com/office/drawing/2016/5/9/chartex" xmlns:cx4="http://schemas.microsoft.com/office/drawing/2016/5/10/chartex" xmlns:cx5="http://schemas.microsoft.com/office/drawing/2016/5/11/chartex" xmlns:cx6="http://schemas.microsoft.com/office/drawing/2016/5/12/chartex" xmlns:cx7="http://schemas.microsoft.com/office/drawing/2016/5/13/chartex" xmlns:cx8="http://schemas.microsoft.com/office/drawing/2016/5/14/chartex" xmlns:mc="http://schemas.openxmlformats.org/markup-compatibility/2006" xmlns:aink="http://schemas.microsoft.com/office/drawing/2016/ink" xmlns:am3d="http://schemas.microsoft.com/office/drawing/2017/model3d" xmlns:o="urn:schemas-microsoft-com:office:office" xmlns:r="http://schemas.openxmlformats.org/officeDocument/2006/relationships" xmlns:m="http://schemas.openxmlformats.org/officeDocument/2006/math" xmlns:v="urn:schemas-microsoft-com:vml" xmlns:wp14="http://schemas.microsoft.com/office/word/2010/wordprocessingDrawing" xmlns:wp="http://schemas.openxmlformats.org/drawingml/2006/wordprocessingDrawing" xmlns:w10="urn:schemas-microsoft-com:office:word" xmlns:w="http://schemas.openxmlformats.org/wordprocessingml/2006/main" xmlns:w14="http://schemas.microsoft.com/office/word/2010/wordml" xmlns:w15="http://schemas.microsoft.com/office/word/2012/wordml" xmlns:w16cid="http://schemas.microsoft.com/office/word/2016/wordml/cid" xmlns:w16se="http://schemas.microsoft.com/office/word/2015/wordml/symex" xmlns:wpg="http://schemas.microsoft.com/office/word/2010/wordprocessingGroup" xmlns:wpi="http://schemas.microsoft.com/office/word/2010/wordprocessingInk" xmlns:wne="http://schemas.microsoft.com/office/word/2006/wordml" xmlns:wps="http://schemas.microsoft.com/office/word/2010/wordprocessingShape" mc:Ignorable="w14 w15 w16se w16cid wp14">
+  <w:abstractNum w:abstractNumId="0" w15:restartNumberingAfterBreak="0">
+    <w:nsid w:val="7C0C199C"/>
+    <w:multiLevelType w:val="multilevel"/>
+    <w:tmpl w:val="718A3876"/>
+    <w:lvl w:ilvl="0">
+      <w:start w:val="1"/>
+      <w:numFmt w:val="bullet"/>
+      <w:lvlText w:val=""/>
+      <w:lvlJc w:val="left"/>
+      <w:pPr>
+        <w:tabs>
+          <w:tab w:val="num" w:pos="720"/>
+        </w:tabs>
+        <w:ind w:left="720" w:hanging="360"/>
+      </w:pPr>
+      <w:rPr>
+        <w:rFonts w:ascii="Symbol" w:hAnsi="Symbol" w:hint="default"/>
+        <w:sz w:val="20"/>
+      </w:rPr>
+    </w:lvl>
+    <w:lvl w:ilvl="1" w:tentative="1">
+      <w:start w:val="1"/>
+      <w:numFmt w:val="bullet"/>
+      <w:lvlText w:val="o"/>
+      <w:lvlJc w:val="left"/>
+      <w:pPr>
+        <w:tabs>
+          <w:tab w:val="num" w:pos="1440"/>
+        </w:tabs>
+        <w:ind w:left="1440" w:hanging="360"/>
+      </w:pPr>
+      <w:rPr>
+        <w:rFonts w:ascii="Courier New" w:hAnsi="Courier New" w:hint="default"/>
+        <w:sz w:val="20"/>
+      </w:rPr>
+    </w:lvl>
+    <w:lvl w:ilvl="2" w:tentative="1">
+      <w:start w:val="1"/>
+      <w:numFmt w:val="bullet"/>
+      <w:lvlText w:val=""/>
+      <w:lvlJc w:val="left"/>
+      <w:pPr>
+        <w:tabs>
+          <w:tab w:val="num" w:pos="2160"/>
+        </w:tabs>
+        <w:ind w:left="2160" w:hanging="360"/>
+      </w:pPr>
+      <w:rPr>
+        <w:rFonts w:ascii="Wingdings" w:hAnsi="Wingdings" w:hint="default"/>
+        <w:sz w:val="20"/>
+      </w:rPr>
+    </w:lvl>
+    <w:lvl w:ilvl="3" w:tentative="1">
+      <w:start w:val="1"/>
+      <w:numFmt w:val="bullet"/>
+      <w:lvlText w:val=""/>
+      <w:lvlJc w:val="left"/>
+      <w:pPr>
+        <w:tabs>
+          <w:tab w:val="num" w:pos="2880"/>
+        </w:tabs>
+        <w:ind w:left="2880" w:hanging="360"/>
+      </w:pPr>
+      <w:rPr>
+        <w:rFonts w:ascii="Wingdings" w:hAnsi="Wingdings" w:hint="default"/>
+        <w:sz w:val="20"/>
+      </w:rPr>
+    </w:lvl>
+    <w:lvl w:ilvl="4" w:tentative="1">
+      <w:start w:val="1"/>
+      <w:numFmt w:val="bullet"/>
+      <w:lvlText w:val=""/>
+      <w:lvlJc w:val="left"/>
+      <w:pPr>
+        <w:tabs>
+          <w:tab w:val="num" w:pos="3600"/>
+        </w:tabs>
+        <w:ind w:left="3600" w:hanging="360"/>
+      </w:pPr>
+      <w:rPr>
+        <w:rFonts w:ascii="Wingdings" w:hAnsi="Wingdings" w:hint="default"/>
+        <w:sz w:val="20"/>
+      </w:rPr>
+    </w:lvl>
+    <w:lvl w:ilvl="5" w:tentative="1">
+      <w:start w:val="1"/>
+      <w:numFmt w:val="bullet"/>
+      <w:lvlText w:val=""/>
+      <w:lvlJc w:val="left"/>
+      <w:pPr>
+        <w:tabs>
+          <w:tab w:val="num" w:pos="4320"/>
+        </w:tabs>
+        <w:ind w:left="4320" w:hanging="360"/>
+      </w:pPr>
+      <w:rPr>
+        <w:rFonts w:ascii="Wingdings" w:hAnsi="Wingdings" w:hint="default"/>
+        <w:sz w:val="20"/>
+      </w:rPr>
+    </w:lvl>
+    <w:lvl w:ilvl="6" w:tentative="1">
+      <w:start w:val="1"/>
+      <w:numFmt w:val="bullet"/>
+      <w:lvlText w:val=""/>
+      <w:lvlJc w:val="left"/>
+      <w:pPr>
+        <w:tabs>
+          <w:tab w:val="num" w:pos="5040"/>
+        </w:tabs>
+        <w:ind w:left="5040" w:hanging="360"/>
+      </w:pPr>
+      <w:rPr>
+        <w:rFonts w:ascii="Wingdings" w:hAnsi="Wingdings" w:hint="default"/>
+        <w:sz w:val="20"/>
+      </w:rPr>
+    </w:lvl>
+    <w:lvl w:ilvl="7" w:tentative="1">
+      <w:start w:val="1"/>
+      <w:numFmt w:val="bullet"/>
+      <w:lvlText w:val=""/>
+      <w:lvlJc w:val="left"/>
+      <w:pPr>
+        <w:tabs>
+          <w:tab w:val="num" w:pos="5760"/>
+        </w:tabs>
+        <w:ind w:left="5760" w:hanging="360"/>
+      </w:pPr>
+      <w:rPr>
+        <w:rFonts w:ascii="Wingdings" w:hAnsi="Wingdings" w:hint="default"/>
+        <w:sz w:val="20"/>
+      </w:rPr>
+    </w:lvl>
+    <w:lvl w:ilvl="8" w:tentative="1">
+      <w:start w:val="1"/>
+      <w:numFmt w:val="bullet"/>
+      <w:lvlText w:val=""/>
+      <w:lvlJc w:val="left"/>
+      <w:pPr>
+        <w:tabs>
+          <w:tab w:val="num" w:pos="6480"/>
+        </w:tabs>
+        <w:ind w:left="6480" w:hanging="360"/>
+      </w:pPr>
+      <w:rPr>
+        <w:rFonts w:ascii="Wingdings" w:hAnsi="Wingdings" w:hint="default"/>
+        <w:sz w:val="20"/>
+      </w:rPr>
+    </w:lvl>
+  </w:abstractNum>
+  <w:num w:numId="1">
+    <w:abstractNumId w:val="0"/>
+  </w:num>
+</w:numbering>
 </file>
 
 <file path=word/styles.xml><?xml version="1.0" encoding="utf-8"?>

</xml_diff>